<commit_message>
Correct various minor typos
</commit_message>
<xml_diff>
--- a/cv-eliel-parra.docx
+++ b/cv-eliel-parra.docx
@@ -1623,15 +1623,7 @@
           <w:sz w:val="20"/>
           <w:szCs w:val="20"/>
         </w:rPr>
-        <w:t>ensure</w:t>
-      </w:r>
-      <w:r>
-        <w:rPr>
-          <w:rFonts w:ascii="Avenir Book" w:hAnsi="Avenir Book"/>
-          <w:sz w:val="20"/>
-          <w:szCs w:val="20"/>
-        </w:rPr>
-        <w:t xml:space="preserve"> alignment with strategic objectives.</w:t>
+        <w:t>ensure alignment with strategic objectives.</w:t>
       </w:r>
       <w:r>
         <w:rPr>
@@ -2051,6 +2043,14 @@
           <w:sz w:val="20"/>
           <w:szCs w:val="20"/>
         </w:rPr>
+        <w:t>ed</w:t>
+      </w:r>
+      <w:r>
+        <w:rPr>
+          <w:rFonts w:ascii="Avenir Book" w:hAnsi="Avenir Book"/>
+          <w:sz w:val="20"/>
+          <w:szCs w:val="20"/>
+        </w:rPr>
         <w:t xml:space="preserve"> </w:t>
       </w:r>
       <w:r>
@@ -2695,6 +2695,14 @@
           <w:sz w:val="20"/>
           <w:szCs w:val="20"/>
         </w:rPr>
+        <w:t xml:space="preserve">the </w:t>
+      </w:r>
+      <w:r>
+        <w:rPr>
+          <w:rFonts w:ascii="Avenir Book" w:hAnsi="Avenir Book"/>
+          <w:sz w:val="20"/>
+          <w:szCs w:val="20"/>
+        </w:rPr>
         <w:t>department</w:t>
       </w:r>
       <w:r>
@@ -2845,13 +2853,31 @@
         </w:rPr>
         <w:t xml:space="preserve"> </w:t>
       </w:r>
-      <w:r>
-        <w:rPr>
-          <w:rFonts w:ascii="Avenir Book" w:hAnsi="Avenir Book"/>
-          <w:sz w:val="20"/>
-          <w:szCs w:val="20"/>
-        </w:rPr>
-        <w:t>center in North America</w:t>
+      <w:proofErr w:type="spellStart"/>
+      <w:r>
+        <w:rPr>
+          <w:rFonts w:ascii="Avenir Book" w:hAnsi="Avenir Book"/>
+          <w:sz w:val="20"/>
+          <w:szCs w:val="20"/>
+        </w:rPr>
+        <w:t>centr</w:t>
+      </w:r>
+      <w:r>
+        <w:rPr>
+          <w:rFonts w:ascii="Avenir Book" w:hAnsi="Avenir Book"/>
+          <w:sz w:val="20"/>
+          <w:szCs w:val="20"/>
+        </w:rPr>
+        <w:t>e</w:t>
+      </w:r>
+      <w:proofErr w:type="spellEnd"/>
+      <w:r>
+        <w:rPr>
+          <w:rFonts w:ascii="Avenir Book" w:hAnsi="Avenir Book"/>
+          <w:sz w:val="20"/>
+          <w:szCs w:val="20"/>
+        </w:rPr>
+        <w:t xml:space="preserve"> in North America</w:t>
       </w:r>
       <w:r>
         <w:rPr>
@@ -3066,7 +3092,23 @@
           <w:sz w:val="20"/>
           <w:szCs w:val="20"/>
         </w:rPr>
-        <w:t>center in Europe</w:t>
+        <w:t>centr</w:t>
+      </w:r>
+      <w:r>
+        <w:rPr>
+          <w:rFonts w:ascii="Avenir Book" w:hAnsi="Avenir Book"/>
+          <w:sz w:val="20"/>
+          <w:szCs w:val="20"/>
+        </w:rPr>
+        <w:t>e</w:t>
+      </w:r>
+      <w:r>
+        <w:rPr>
+          <w:rFonts w:ascii="Avenir Book" w:hAnsi="Avenir Book"/>
+          <w:sz w:val="20"/>
+          <w:szCs w:val="20"/>
+        </w:rPr>
+        <w:t xml:space="preserve"> in Europe</w:t>
       </w:r>
       <w:r>
         <w:rPr>
@@ -4054,7 +4096,7 @@
           <w:sz w:val="20"/>
           <w:szCs w:val="20"/>
         </w:rPr>
-        <w:t xml:space="preserve">and </w:t>
+        <w:t xml:space="preserve">an </w:t>
       </w:r>
       <w:r>
         <w:rPr>
@@ -4462,7 +4504,7 @@
           <w:sz w:val="20"/>
           <w:szCs w:val="20"/>
         </w:rPr>
-        <w:t xml:space="preserve">esearched </w:t>
+        <w:t xml:space="preserve">esearch </w:t>
       </w:r>
       <w:r>
         <w:rPr>
@@ -4672,7 +4714,7 @@
         <w:rPr>
           <w:rFonts w:ascii="Avenir Book" w:hAnsi="Avenir Book"/>
           <w:color w:val="000099"/>
-          <w:lang w:val="en-GB"/>
+          <w:lang w:val="es-ES"/>
         </w:rPr>
         <w:t xml:space="preserve"> </w:t>
       </w:r>
@@ -7091,6 +7133,7 @@
   <w:style w:type="character" w:default="1" w:styleId="DefaultParagraphFont">
     <w:name w:val="Default Paragraph Font"/>
     <w:uiPriority w:val="1"/>
+    <w:semiHidden/>
     <w:unhideWhenUsed/>
   </w:style>
   <w:style w:type="table" w:default="1" w:styleId="TableNormal">

</xml_diff>

<commit_message>
Increased line spacing in skills list
</commit_message>
<xml_diff>
--- a/cv-eliel-parra.docx
+++ b/cv-eliel-parra.docx
@@ -428,6 +428,7 @@
           <w:ilvl w:val="0"/>
           <w:numId w:val="1"/>
         </w:numPr>
+        <w:spacing w:after="40"/>
         <w:ind w:left="454" w:hanging="170"/>
         <w:rPr>
           <w:rFonts w:ascii="Avenir Book" w:hAnsi="Avenir Book"/>
@@ -470,6 +471,7 @@
           <w:ilvl w:val="0"/>
           <w:numId w:val="1"/>
         </w:numPr>
+        <w:spacing w:after="40"/>
         <w:ind w:left="454" w:hanging="170"/>
         <w:rPr>
           <w:rFonts w:ascii="Avenir Book" w:hAnsi="Avenir Book"/>
@@ -512,6 +514,7 @@
           <w:ilvl w:val="0"/>
           <w:numId w:val="1"/>
         </w:numPr>
+        <w:spacing w:after="40"/>
         <w:ind w:left="454" w:hanging="170"/>
         <w:rPr>
           <w:rFonts w:ascii="Avenir Book" w:hAnsi="Avenir Book"/>
@@ -536,6 +539,7 @@
           <w:ilvl w:val="0"/>
           <w:numId w:val="1"/>
         </w:numPr>
+        <w:spacing w:after="40"/>
         <w:ind w:left="454" w:hanging="170"/>
         <w:rPr>
           <w:rFonts w:ascii="Avenir Book" w:hAnsi="Avenir Book"/>
@@ -578,6 +582,7 @@
           <w:ilvl w:val="0"/>
           <w:numId w:val="1"/>
         </w:numPr>
+        <w:spacing w:after="40"/>
         <w:ind w:left="454" w:hanging="170"/>
         <w:rPr>
           <w:rFonts w:ascii="Avenir Book" w:hAnsi="Avenir Book"/>
@@ -602,6 +607,7 @@
           <w:ilvl w:val="0"/>
           <w:numId w:val="1"/>
         </w:numPr>
+        <w:spacing w:after="40"/>
         <w:ind w:left="454" w:hanging="170"/>
         <w:rPr>
           <w:rFonts w:ascii="Avenir Book" w:hAnsi="Avenir Book"/>
@@ -644,6 +650,7 @@
           <w:ilvl w:val="0"/>
           <w:numId w:val="1"/>
         </w:numPr>
+        <w:spacing w:after="40"/>
         <w:ind w:left="454" w:hanging="170"/>
         <w:rPr>
           <w:rFonts w:ascii="Avenir Book" w:hAnsi="Avenir Book"/>
@@ -686,6 +693,7 @@
           <w:ilvl w:val="0"/>
           <w:numId w:val="1"/>
         </w:numPr>
+        <w:spacing w:after="40"/>
         <w:ind w:left="454" w:hanging="170"/>
         <w:rPr>
           <w:rFonts w:ascii="Avenir Book" w:hAnsi="Avenir Book"/>
@@ -728,6 +736,7 @@
           <w:ilvl w:val="0"/>
           <w:numId w:val="1"/>
         </w:numPr>
+        <w:spacing w:after="40"/>
         <w:ind w:left="454" w:hanging="170"/>
         <w:rPr>
           <w:rFonts w:ascii="Avenir Book" w:hAnsi="Avenir Book"/>
@@ -770,6 +779,7 @@
           <w:ilvl w:val="0"/>
           <w:numId w:val="1"/>
         </w:numPr>
+        <w:spacing w:after="40"/>
         <w:ind w:left="454" w:hanging="170"/>
         <w:rPr>
           <w:rFonts w:ascii="Avenir Book" w:hAnsi="Avenir Book"/>
@@ -794,6 +804,7 @@
           <w:ilvl w:val="0"/>
           <w:numId w:val="1"/>
         </w:numPr>
+        <w:spacing w:after="40"/>
         <w:ind w:left="454" w:hanging="170"/>
         <w:rPr>
           <w:rFonts w:ascii="Avenir Book" w:hAnsi="Avenir Book"/>
@@ -845,6 +856,7 @@
           <w:ilvl w:val="0"/>
           <w:numId w:val="1"/>
         </w:numPr>
+        <w:spacing w:after="40"/>
         <w:ind w:left="454" w:hanging="170"/>
         <w:rPr>
           <w:rFonts w:ascii="Avenir Book" w:hAnsi="Avenir Book"/>
@@ -869,6 +881,7 @@
           <w:ilvl w:val="0"/>
           <w:numId w:val="1"/>
         </w:numPr>
+        <w:spacing w:after="40"/>
         <w:ind w:left="454" w:hanging="170"/>
         <w:rPr>
           <w:rFonts w:ascii="Avenir Book" w:hAnsi="Avenir Book"/>
@@ -893,6 +906,7 @@
           <w:ilvl w:val="0"/>
           <w:numId w:val="1"/>
         </w:numPr>
+        <w:spacing w:after="40"/>
         <w:ind w:left="454" w:hanging="170"/>
         <w:rPr>
           <w:rFonts w:ascii="Avenir Book" w:hAnsi="Avenir Book"/>
@@ -924,6 +938,7 @@
           <w:ilvl w:val="0"/>
           <w:numId w:val="1"/>
         </w:numPr>
+        <w:spacing w:after="40"/>
         <w:ind w:left="454" w:hanging="170"/>
         <w:rPr>
           <w:rFonts w:ascii="Avenir Book" w:hAnsi="Avenir Book"/>

</xml_diff>

<commit_message>
Slight change to the bio
</commit_message>
<xml_diff>
--- a/cv-eliel-parra.docx
+++ b/cv-eliel-parra.docx
@@ -35,7 +35,7 @@
           <w:sz w:val="18"/>
           <w:szCs w:val="18"/>
         </w:rPr>
-        <w:t>Technical Program Manager and Software Engineering Leader with over 1</w:t>
+        <w:t>Software Engineering Leader</w:t>
       </w:r>
       <w:r>
         <w:rPr>
@@ -43,7 +43,7 @@
           <w:sz w:val="18"/>
           <w:szCs w:val="18"/>
         </w:rPr>
-        <w:t>4</w:t>
+        <w:t xml:space="preserve"> </w:t>
       </w:r>
       <w:r>
         <w:rPr>
@@ -51,6 +51,38 @@
           <w:sz w:val="18"/>
           <w:szCs w:val="18"/>
         </w:rPr>
+        <w:t xml:space="preserve">and </w:t>
+      </w:r>
+      <w:r>
+        <w:rPr>
+          <w:rFonts w:ascii="Avenir Light" w:hAnsi="Avenir Light" w:cs="Avenir Light"/>
+          <w:sz w:val="18"/>
+          <w:szCs w:val="18"/>
+        </w:rPr>
+        <w:t>Technical Program Manager</w:t>
+      </w:r>
+      <w:r>
+        <w:rPr>
+          <w:rFonts w:ascii="Avenir Light" w:hAnsi="Avenir Light" w:cs="Avenir Light"/>
+          <w:sz w:val="18"/>
+          <w:szCs w:val="18"/>
+        </w:rPr>
+        <w:t xml:space="preserve"> with over 1</w:t>
+      </w:r>
+      <w:r>
+        <w:rPr>
+          <w:rFonts w:ascii="Avenir Light" w:hAnsi="Avenir Light" w:cs="Avenir Light"/>
+          <w:sz w:val="18"/>
+          <w:szCs w:val="18"/>
+        </w:rPr>
+        <w:t>4</w:t>
+      </w:r>
+      <w:r>
+        <w:rPr>
+          <w:rFonts w:ascii="Avenir Light" w:hAnsi="Avenir Light" w:cs="Avenir Light"/>
+          <w:sz w:val="18"/>
+          <w:szCs w:val="18"/>
+        </w:rPr>
         <w:t xml:space="preserve"> </w:t>
       </w:r>
     </w:p>
@@ -68,7 +100,23 @@
           <w:sz w:val="18"/>
           <w:szCs w:val="18"/>
         </w:rPr>
-        <w:t>years of experience delivering large complex programs with global impact.</w:t>
+        <w:t>years of experience delivering large</w:t>
+      </w:r>
+      <w:r>
+        <w:rPr>
+          <w:rFonts w:ascii="Avenir Light" w:hAnsi="Avenir Light" w:cs="Avenir Light"/>
+          <w:sz w:val="18"/>
+          <w:szCs w:val="18"/>
+        </w:rPr>
+        <w:t>,</w:t>
+      </w:r>
+      <w:r>
+        <w:rPr>
+          <w:rFonts w:ascii="Avenir Light" w:hAnsi="Avenir Light" w:cs="Avenir Light"/>
+          <w:sz w:val="18"/>
+          <w:szCs w:val="18"/>
+        </w:rPr>
+        <w:t xml:space="preserve"> complex programs with global impact.</w:t>
       </w:r>
     </w:p>
     <w:p>

</xml_diff>